<commit_message>
Adding References to final project and adding individual project report
</commit_message>
<xml_diff>
--- a/Final-Group-Project-Report/Final-Project-Group3-Report.docx
+++ b/Final-Group-Project-Report/Final-Project-Group3-Report.docx
@@ -188,21 +188,7 @@
             <w:color w:val="1155CC"/>
             <w:u w:val="single"/>
           </w:rPr>
-          <w:t>YaleFa</w:t>
-        </w:r>
-        <w:r>
-          <w:rPr>
-            <w:color w:val="1155CC"/>
-            <w:u w:val="single"/>
-          </w:rPr>
-          <w:t>c</w:t>
-        </w:r>
-        <w:r>
-          <w:rPr>
-            <w:color w:val="1155CC"/>
-            <w:u w:val="single"/>
-          </w:rPr>
-          <w:t>e</w:t>
+          <w:t>YaleFace</w:t>
         </w:r>
         <w:proofErr w:type="spellEnd"/>
       </w:hyperlink>
@@ -452,7 +438,6 @@
         <w:rPr>
           <w:b/>
           <w:bCs/>
-          <w:lang w:val="en-US"/>
         </w:rPr>
       </w:pPr>
       <w:r>
@@ -467,7 +452,6 @@
       <w:r>
         <w:rPr>
           <w:bCs/>
-          <w:lang w:val="en-US"/>
         </w:rPr>
         <w:t xml:space="preserve">Face </w:t>
       </w:r>
@@ -475,7 +459,6 @@
       <w:r>
         <w:rPr>
           <w:bCs/>
-          <w:lang w:val="en-US"/>
         </w:rPr>
         <w:t>RecognitionTechnology</w:t>
       </w:r>
@@ -484,7 +467,6 @@
         <w:rPr>
           <w:b/>
           <w:bCs/>
-          <w:lang w:val="en-US"/>
         </w:rPr>
         <w:t xml:space="preserve"> </w:t>
       </w:r>
@@ -494,32 +476,18 @@
             <w:color w:val="1155CC"/>
             <w:u w:val="single"/>
           </w:rPr>
-          <w:t>Color FER</w:t>
-        </w:r>
-        <w:r>
-          <w:rPr>
-            <w:color w:val="1155CC"/>
-            <w:u w:val="single"/>
-          </w:rPr>
-          <w:t>E</w:t>
-        </w:r>
-        <w:r>
-          <w:rPr>
-            <w:color w:val="1155CC"/>
-            <w:u w:val="single"/>
-          </w:rPr>
-          <w:t>T</w:t>
+          <w:t>Color FERET</w:t>
         </w:r>
       </w:hyperlink>
       <w:r>
         <w:t xml:space="preserve"> database, a color image facial recognition database used to evaluate and research biometric systems.</w:t>
       </w:r>
       <w:r>
-        <w:t xml:space="preserve"> After requesting access to the dataset from NIST, we discovered that it had over 11,000 images, however it was geared </w:t>
+        <w:t xml:space="preserve"> After requesting access to the dataset from NIST, we discovered that it had over 11,000 images, however it was geared toward the orientation and position of faces. Also, the structure of the dataset (multiple nested folders, images encoded in a dated format, ground truth files difficult to associate with the images, etc.) </w:t>
       </w:r>
       <w:r>
         <w:lastRenderedPageBreak/>
-        <w:t xml:space="preserve">toward the orientation and position of faces. Also, the structure of the dataset (multiple nested folders, images encoded in a dated format, ground truth files difficult to associate with the images, etc.) made this dataset difficult to work with using the available frameworks we were familiar with. </w:t>
+        <w:t xml:space="preserve">made this dataset difficult to work with using the available frameworks we were familiar with. </w:t>
       </w:r>
       <w:r>
         <w:t xml:space="preserve"> </w:t>
@@ -787,6 +755,7 @@
           <w:i/>
           <w:noProof/>
         </w:rPr>
+        <w:lastRenderedPageBreak/>
         <w:drawing>
           <wp:inline distT="0" distB="0" distL="0" distR="0">
             <wp:extent cx="5943600" cy="2274570"/>
@@ -1029,6 +998,7 @@
           <w:i/>
           <w:noProof/>
         </w:rPr>
+        <w:lastRenderedPageBreak/>
         <w:drawing>
           <wp:inline distT="0" distB="0" distL="0" distR="0" wp14:anchorId="5C8A5EC8" wp14:editId="4362F86C">
             <wp:extent cx="3060700" cy="2476500"/>
@@ -1182,39 +1152,7 @@
           <w:sz w:val="16"/>
           <w:szCs w:val="16"/>
         </w:rPr>
-        <w:t>Figure 1.</w:t>
-      </w:r>
-      <w:r>
-        <w:rPr>
-          <w:i/>
-          <w:sz w:val="16"/>
-          <w:szCs w:val="16"/>
-        </w:rPr>
-        <w:t>2</w:t>
-      </w:r>
-      <w:r>
-        <w:rPr>
-          <w:i/>
-          <w:sz w:val="16"/>
-          <w:szCs w:val="16"/>
-        </w:rPr>
-        <w:t xml:space="preserve">. </w:t>
-      </w:r>
-      <w:r>
-        <w:rPr>
-          <w:i/>
-          <w:sz w:val="16"/>
-          <w:szCs w:val="16"/>
-        </w:rPr>
-        <w:t>Overall Accuracy and Accuracy</w:t>
-      </w:r>
-      <w:r>
-        <w:rPr>
-          <w:i/>
-          <w:sz w:val="16"/>
-          <w:szCs w:val="16"/>
-        </w:rPr>
-        <w:t xml:space="preserve"> per Class, </w:t>
+        <w:t xml:space="preserve">Figure 1.2. Overall Accuracy and Accuracy per Class, </w:t>
       </w:r>
       <w:proofErr w:type="spellStart"/>
       <w:r>
@@ -1313,31 +1251,7 @@
           <w:sz w:val="16"/>
           <w:szCs w:val="16"/>
         </w:rPr>
-        <w:t>Figure 1.</w:t>
-      </w:r>
-      <w:r>
-        <w:rPr>
-          <w:i/>
-          <w:sz w:val="16"/>
-          <w:szCs w:val="16"/>
-        </w:rPr>
-        <w:t>3</w:t>
-      </w:r>
-      <w:r>
-        <w:rPr>
-          <w:i/>
-          <w:sz w:val="16"/>
-          <w:szCs w:val="16"/>
-        </w:rPr>
-        <w:t xml:space="preserve">. </w:t>
-      </w:r>
-      <w:r>
-        <w:rPr>
-          <w:i/>
-          <w:sz w:val="16"/>
-          <w:szCs w:val="16"/>
-        </w:rPr>
-        <w:t xml:space="preserve">Confusion Matrix, </w:t>
+        <w:t xml:space="preserve">Figure 1.3. Confusion Matrix, </w:t>
       </w:r>
       <w:proofErr w:type="spellStart"/>
       <w:r>
@@ -1470,31 +1384,7 @@
           <w:sz w:val="16"/>
           <w:szCs w:val="16"/>
         </w:rPr>
-        <w:t xml:space="preserve">Figure </w:t>
-      </w:r>
-      <w:r>
-        <w:rPr>
-          <w:i/>
-          <w:sz w:val="16"/>
-          <w:szCs w:val="16"/>
-        </w:rPr>
-        <w:t>2.1</w:t>
-      </w:r>
-      <w:r>
-        <w:rPr>
-          <w:i/>
-          <w:sz w:val="16"/>
-          <w:szCs w:val="16"/>
-        </w:rPr>
-        <w:t>.. Loss per Class, FaceModule</w:t>
-      </w:r>
-      <w:r>
-        <w:rPr>
-          <w:i/>
-          <w:sz w:val="16"/>
-          <w:szCs w:val="16"/>
-        </w:rPr>
-        <w:t>2</w:t>
+        <w:t>Figure 2.1.. Loss per Class, FaceModule2</w:t>
       </w:r>
     </w:p>
     <w:p>
@@ -1564,15 +1454,7 @@
           <w:sz w:val="16"/>
           <w:szCs w:val="16"/>
         </w:rPr>
-        <w:t>Figure 1.2. Overall Accuracy and Accuracy per Class, FaceModule</w:t>
-      </w:r>
-      <w:r>
-        <w:rPr>
-          <w:i/>
-          <w:sz w:val="16"/>
-          <w:szCs w:val="16"/>
-        </w:rPr>
-        <w:t>2</w:t>
+        <w:t>Figure 1.2. Overall Accuracy and Accuracy per Class, FaceModule2</w:t>
       </w:r>
     </w:p>
     <w:p>
@@ -1651,23 +1533,7 @@
           <w:sz w:val="16"/>
           <w:szCs w:val="16"/>
         </w:rPr>
-        <w:t>Figure 2.</w:t>
-      </w:r>
-      <w:r>
-        <w:rPr>
-          <w:i/>
-          <w:sz w:val="16"/>
-          <w:szCs w:val="16"/>
-        </w:rPr>
-        <w:t>3</w:t>
-      </w:r>
-      <w:r>
-        <w:rPr>
-          <w:i/>
-          <w:sz w:val="16"/>
-          <w:szCs w:val="16"/>
-        </w:rPr>
-        <w:t>. Confusion Matrix, FaceModule2</w:t>
+        <w:t>Figure 2.3. Confusion Matrix, FaceModule2</w:t>
       </w:r>
     </w:p>
     <w:p>
@@ -1769,31 +1635,7 @@
           <w:sz w:val="16"/>
           <w:szCs w:val="16"/>
         </w:rPr>
-        <w:t xml:space="preserve">Figure </w:t>
-      </w:r>
-      <w:r>
-        <w:rPr>
-          <w:i/>
-          <w:sz w:val="16"/>
-          <w:szCs w:val="16"/>
-        </w:rPr>
-        <w:t>3</w:t>
-      </w:r>
-      <w:r>
-        <w:rPr>
-          <w:i/>
-          <w:sz w:val="16"/>
-          <w:szCs w:val="16"/>
-        </w:rPr>
-        <w:t>.1.. Loss per Class, FaceModule</w:t>
-      </w:r>
-      <w:r>
-        <w:rPr>
-          <w:i/>
-          <w:sz w:val="16"/>
-          <w:szCs w:val="16"/>
-        </w:rPr>
-        <w:t>3</w:t>
+        <w:t>Figure 3.1.. Loss per Class, FaceModule3</w:t>
       </w:r>
     </w:p>
     <w:p>
@@ -1883,8 +1725,6 @@
           </wp:inline>
         </w:drawing>
       </w:r>
-      <w:bookmarkStart w:id="0" w:name="_GoBack"/>
-      <w:bookmarkEnd w:id="0"/>
     </w:p>
     <w:p>
       <w:pPr>
@@ -1901,23 +1741,7 @@
           <w:sz w:val="16"/>
           <w:szCs w:val="16"/>
         </w:rPr>
-        <w:t xml:space="preserve">Figure </w:t>
-      </w:r>
-      <w:r>
-        <w:rPr>
-          <w:i/>
-          <w:sz w:val="16"/>
-          <w:szCs w:val="16"/>
-        </w:rPr>
-        <w:t>3</w:t>
-      </w:r>
-      <w:r>
-        <w:rPr>
-          <w:i/>
-          <w:sz w:val="16"/>
-          <w:szCs w:val="16"/>
-        </w:rPr>
-        <w:t>.2</w:t>
+        <w:t>Figure 3.2</w:t>
       </w:r>
       <w:r>
         <w:rPr>
@@ -1933,15 +1757,7 @@
           <w:sz w:val="16"/>
           <w:szCs w:val="16"/>
         </w:rPr>
-        <w:t xml:space="preserve"> Overall Accuracy and Accuracy per Class, FaceModule</w:t>
-      </w:r>
-      <w:r>
-        <w:rPr>
-          <w:i/>
-          <w:sz w:val="16"/>
-          <w:szCs w:val="16"/>
-        </w:rPr>
-        <w:t>3</w:t>
+        <w:t xml:space="preserve"> Overall Accuracy and Accuracy per Class, FaceModule3</w:t>
       </w:r>
     </w:p>
     <w:p/>
@@ -2012,23 +1828,7 @@
           <w:sz w:val="16"/>
           <w:szCs w:val="16"/>
         </w:rPr>
-        <w:t xml:space="preserve">Figure </w:t>
-      </w:r>
-      <w:r>
-        <w:rPr>
-          <w:i/>
-          <w:sz w:val="16"/>
-          <w:szCs w:val="16"/>
-        </w:rPr>
-        <w:t>3</w:t>
-      </w:r>
-      <w:r>
-        <w:rPr>
-          <w:i/>
-          <w:sz w:val="16"/>
-          <w:szCs w:val="16"/>
-        </w:rPr>
-        <w:t>.3</w:t>
+        <w:t>Figure 3.3</w:t>
       </w:r>
       <w:r>
         <w:rPr>
@@ -2044,15 +1844,7 @@
           <w:sz w:val="16"/>
           <w:szCs w:val="16"/>
         </w:rPr>
-        <w:t xml:space="preserve"> Confusion Matrix, FaceModule</w:t>
-      </w:r>
-      <w:r>
-        <w:rPr>
-          <w:i/>
-          <w:sz w:val="16"/>
-          <w:szCs w:val="16"/>
-        </w:rPr>
-        <w:t>3</w:t>
+        <w:t xml:space="preserve"> Confusion Matrix, FaceModule3</w:t>
       </w:r>
     </w:p>
     <w:p/>
@@ -2155,31 +1947,7 @@
           <w:sz w:val="16"/>
           <w:szCs w:val="16"/>
         </w:rPr>
-        <w:t xml:space="preserve">Figure </w:t>
-      </w:r>
-      <w:r>
-        <w:rPr>
-          <w:i/>
-          <w:sz w:val="16"/>
-          <w:szCs w:val="16"/>
-        </w:rPr>
-        <w:t>4</w:t>
-      </w:r>
-      <w:r>
-        <w:rPr>
-          <w:i/>
-          <w:sz w:val="16"/>
-          <w:szCs w:val="16"/>
-        </w:rPr>
-        <w:t>.</w:t>
-      </w:r>
-      <w:r>
-        <w:rPr>
-          <w:i/>
-          <w:sz w:val="16"/>
-          <w:szCs w:val="16"/>
-        </w:rPr>
-        <w:t>1</w:t>
+        <w:t>Figure 4.1</w:t>
       </w:r>
       <w:r>
         <w:rPr>
@@ -2195,15 +1963,7 @@
           <w:sz w:val="16"/>
           <w:szCs w:val="16"/>
         </w:rPr>
-        <w:t xml:space="preserve"> Loss per Class, FaceModule</w:t>
-      </w:r>
-      <w:r>
-        <w:rPr>
-          <w:i/>
-          <w:sz w:val="16"/>
-          <w:szCs w:val="16"/>
-        </w:rPr>
-        <w:t>4</w:t>
+        <w:t xml:space="preserve"> Loss per Class, FaceModule4</w:t>
       </w:r>
     </w:p>
     <w:p>
@@ -2218,6 +1978,7 @@
         <w:rPr>
           <w:noProof/>
         </w:rPr>
+        <w:lastRenderedPageBreak/>
         <w:drawing>
           <wp:inline distT="0" distB="0" distL="0" distR="0">
             <wp:extent cx="5461000" cy="4038600"/>
@@ -2276,23 +2037,7 @@
           <w:sz w:val="16"/>
           <w:szCs w:val="16"/>
         </w:rPr>
-        <w:t xml:space="preserve">Figure </w:t>
-      </w:r>
-      <w:r>
-        <w:rPr>
-          <w:i/>
-          <w:sz w:val="16"/>
-          <w:szCs w:val="16"/>
-        </w:rPr>
-        <w:t>4</w:t>
-      </w:r>
-      <w:r>
-        <w:rPr>
-          <w:i/>
-          <w:sz w:val="16"/>
-          <w:szCs w:val="16"/>
-        </w:rPr>
-        <w:t>.2</w:t>
+        <w:t>Figure 4.2</w:t>
       </w:r>
       <w:r>
         <w:rPr>
@@ -2308,15 +2053,7 @@
           <w:sz w:val="16"/>
           <w:szCs w:val="16"/>
         </w:rPr>
-        <w:t xml:space="preserve"> Overall Accuracy and Accuracy per Class, FaceModule</w:t>
-      </w:r>
-      <w:r>
-        <w:rPr>
-          <w:i/>
-          <w:sz w:val="16"/>
-          <w:szCs w:val="16"/>
-        </w:rPr>
-        <w:t>4</w:t>
+        <w:t xml:space="preserve"> Overall Accuracy and Accuracy per Class, FaceModule4</w:t>
       </w:r>
     </w:p>
     <w:p>
@@ -2400,23 +2137,7 @@
           <w:sz w:val="16"/>
           <w:szCs w:val="16"/>
         </w:rPr>
-        <w:t xml:space="preserve">Figure </w:t>
-      </w:r>
-      <w:r>
-        <w:rPr>
-          <w:i/>
-          <w:sz w:val="16"/>
-          <w:szCs w:val="16"/>
-        </w:rPr>
-        <w:t>4</w:t>
-      </w:r>
-      <w:r>
-        <w:rPr>
-          <w:i/>
-          <w:sz w:val="16"/>
-          <w:szCs w:val="16"/>
-        </w:rPr>
-        <w:t>.3</w:t>
+        <w:t>Figure 4.3</w:t>
       </w:r>
       <w:r>
         <w:rPr>
@@ -2432,32 +2153,24 @@
           <w:sz w:val="16"/>
           <w:szCs w:val="16"/>
         </w:rPr>
-        <w:t xml:space="preserve"> Confusion Matrix, FaceModule</w:t>
-      </w:r>
-      <w:r>
-        <w:rPr>
-          <w:i/>
-          <w:sz w:val="16"/>
-          <w:szCs w:val="16"/>
-        </w:rPr>
-        <w:t>4</w:t>
+        <w:t xml:space="preserve"> Confusion Matrix, FaceModule4</w:t>
       </w:r>
     </w:p>
     <w:p/>
     <w:p>
       <w:r>
+        <w:t xml:space="preserve">Overall, batch normalization layers seem to be critical in improving accuracy. </w:t>
+      </w:r>
+      <w:r>
+        <w:t xml:space="preserve">A visualization of the network is as follows: </w:t>
+      </w:r>
+    </w:p>
+    <w:p>
+      <w:r>
+        <w:rPr>
+          <w:noProof/>
+        </w:rPr>
         <w:lastRenderedPageBreak/>
-        <w:t xml:space="preserve">Overall, batch normalization layers seem to be critical in improving accuracy. </w:t>
-      </w:r>
-      <w:r>
-        <w:t xml:space="preserve">A visualization of the network is as follows: </w:t>
-      </w:r>
-    </w:p>
-    <w:p>
-      <w:r>
-        <w:rPr>
-          <w:noProof/>
-        </w:rPr>
         <w:drawing>
           <wp:inline distT="0" distB="0" distL="0" distR="0">
             <wp:extent cx="6159500" cy="4835978"/>
@@ -2516,31 +2229,7 @@
           <w:sz w:val="16"/>
           <w:szCs w:val="16"/>
         </w:rPr>
-        <w:t xml:space="preserve">Figure </w:t>
-      </w:r>
-      <w:r>
-        <w:rPr>
-          <w:i/>
-          <w:sz w:val="16"/>
-          <w:szCs w:val="16"/>
-        </w:rPr>
-        <w:t>5</w:t>
-      </w:r>
-      <w:r>
-        <w:rPr>
-          <w:i/>
-          <w:sz w:val="16"/>
-          <w:szCs w:val="16"/>
-        </w:rPr>
-        <w:t>.</w:t>
-      </w:r>
-      <w:r>
-        <w:rPr>
-          <w:i/>
-          <w:sz w:val="16"/>
-          <w:szCs w:val="16"/>
-        </w:rPr>
-        <w:t xml:space="preserve"> </w:t>
+        <w:t xml:space="preserve">Figure 5. </w:t>
       </w:r>
       <w:r>
         <w:rPr>
@@ -2660,23 +2349,7 @@
           <w:sz w:val="16"/>
           <w:szCs w:val="16"/>
         </w:rPr>
-        <w:t xml:space="preserve">Figure 5. </w:t>
-      </w:r>
-      <w:r>
-        <w:rPr>
-          <w:i/>
-          <w:sz w:val="16"/>
-          <w:szCs w:val="16"/>
-        </w:rPr>
-        <w:t>2:  Filters and Layers</w:t>
-      </w:r>
-      <w:r>
-        <w:rPr>
-          <w:i/>
-          <w:sz w:val="16"/>
-          <w:szCs w:val="16"/>
-        </w:rPr>
-        <w:t xml:space="preserve"> , FaceModule4</w:t>
+        <w:t>Figure 5. 2:  Filters and Layers , FaceModule4</w:t>
       </w:r>
     </w:p>
     <w:p>
@@ -2712,9 +2385,381 @@
         <w:t xml:space="preserve">Though an overall accuracy of 57% may not seem like good performance, when looking at the various classes, there three specific classes that the networks struggle with (i.e. accuracy below ~80%):  Class 3 (‘Normal’), Class 5 (‘Sad’), and Class 10 (‘no glasses’).  Perhaps there are fine tuning methods that could be deployed so that the network can better identify the subtleties of these three categories.  </w:t>
       </w:r>
     </w:p>
+    <w:p/>
+    <w:p/>
+    <w:p/>
+    <w:p/>
+    <w:p/>
+    <w:p/>
+    <w:p/>
+    <w:p>
+      <w:r>
+        <w:lastRenderedPageBreak/>
+        <w:t>References</w:t>
+      </w:r>
+    </w:p>
+    <w:p/>
+    <w:p>
+      <w:pPr>
+        <w:pStyle w:val="NormalWeb"/>
+        <w:spacing w:before="0" w:beforeAutospacing="0" w:after="0" w:afterAutospacing="0"/>
+        <w:rPr>
+          <w:rFonts w:ascii="-webkit-standard" w:hAnsi="-webkit-standard"/>
+          <w:color w:val="000000"/>
+        </w:rPr>
+      </w:pPr>
+      <w:hyperlink r:id="rId27" w:history="1">
+        <w:r>
+          <w:rPr>
+            <w:rFonts w:ascii="Arial" w:hAnsi="Arial" w:cs="Arial"/>
+            <w:color w:val="1155CC"/>
+            <w:sz w:val="22"/>
+            <w:szCs w:val="22"/>
+            <w:u w:val="single"/>
+          </w:rPr>
+          <w:br/>
+        </w:r>
+        <w:r>
+          <w:rPr>
+            <w:rStyle w:val="Hyperlink"/>
+            <w:rFonts w:ascii="Arial" w:hAnsi="Arial" w:cs="Arial"/>
+            <w:color w:val="1155CC"/>
+            <w:sz w:val="22"/>
+            <w:szCs w:val="22"/>
+          </w:rPr>
+          <w:t>CV2 - classification w/o neural net  </w:t>
+        </w:r>
+      </w:hyperlink>
+    </w:p>
+    <w:p>
+      <w:pPr>
+        <w:rPr>
+          <w:rFonts w:ascii="-webkit-standard" w:hAnsi="-webkit-standard"/>
+          <w:color w:val="000000"/>
+        </w:rPr>
+      </w:pPr>
+    </w:p>
+    <w:p>
+      <w:pPr>
+        <w:pStyle w:val="NormalWeb"/>
+        <w:spacing w:before="0" w:beforeAutospacing="0" w:after="0" w:afterAutospacing="0"/>
+        <w:rPr>
+          <w:rFonts w:ascii="-webkit-standard" w:hAnsi="-webkit-standard"/>
+          <w:color w:val="000000"/>
+        </w:rPr>
+      </w:pPr>
+      <w:proofErr w:type="spellStart"/>
+      <w:r>
+        <w:rPr>
+          <w:rFonts w:ascii="Arial" w:hAnsi="Arial" w:cs="Arial"/>
+          <w:color w:val="000000"/>
+          <w:sz w:val="22"/>
+          <w:szCs w:val="22"/>
+        </w:rPr>
+        <w:t>PyTorch</w:t>
+      </w:r>
+      <w:proofErr w:type="spellEnd"/>
+      <w:r>
+        <w:rPr>
+          <w:rFonts w:ascii="Arial" w:hAnsi="Arial" w:cs="Arial"/>
+          <w:color w:val="000000"/>
+          <w:sz w:val="22"/>
+          <w:szCs w:val="22"/>
+        </w:rPr>
+        <w:t xml:space="preserve"> - Flower Image Classification - </w:t>
+      </w:r>
+      <w:hyperlink r:id="rId28" w:history="1">
+        <w:proofErr w:type="spellStart"/>
+        <w:r>
+          <w:rPr>
+            <w:rStyle w:val="Hyperlink"/>
+            <w:rFonts w:ascii="Arial" w:hAnsi="Arial" w:cs="Arial"/>
+            <w:color w:val="1155CC"/>
+            <w:sz w:val="22"/>
+            <w:szCs w:val="22"/>
+          </w:rPr>
+          <w:t>Youtube</w:t>
+        </w:r>
+        <w:proofErr w:type="spellEnd"/>
+      </w:hyperlink>
+      <w:r>
+        <w:rPr>
+          <w:rFonts w:ascii="Arial" w:hAnsi="Arial" w:cs="Arial"/>
+          <w:color w:val="000000"/>
+          <w:sz w:val="22"/>
+          <w:szCs w:val="22"/>
+        </w:rPr>
+        <w:t xml:space="preserve">  </w:t>
+      </w:r>
+      <w:proofErr w:type="spellStart"/>
+      <w:r>
+        <w:rPr>
+          <w:rFonts w:ascii="-webkit-standard" w:hAnsi="-webkit-standard"/>
+          <w:color w:val="000000"/>
+        </w:rPr>
+        <w:fldChar w:fldCharType="begin"/>
+      </w:r>
+      <w:r>
+        <w:rPr>
+          <w:rFonts w:ascii="-webkit-standard" w:hAnsi="-webkit-standard"/>
+          <w:color w:val="000000"/>
+        </w:rPr>
+        <w:instrText xml:space="preserve"> HYPERLINK "https://github.com/LeanManager/PyTorch_Image_Classifier" </w:instrText>
+      </w:r>
+      <w:r>
+        <w:rPr>
+          <w:rFonts w:ascii="-webkit-standard" w:hAnsi="-webkit-standard"/>
+          <w:color w:val="000000"/>
+        </w:rPr>
+        <w:fldChar w:fldCharType="separate"/>
+      </w:r>
+      <w:r>
+        <w:rPr>
+          <w:rStyle w:val="Hyperlink"/>
+          <w:rFonts w:ascii="Arial" w:hAnsi="Arial" w:cs="Arial"/>
+          <w:color w:val="1155CC"/>
+          <w:sz w:val="22"/>
+          <w:szCs w:val="22"/>
+        </w:rPr>
+        <w:t>Github</w:t>
+      </w:r>
+      <w:proofErr w:type="spellEnd"/>
+      <w:r>
+        <w:rPr>
+          <w:rStyle w:val="Hyperlink"/>
+          <w:rFonts w:ascii="Arial" w:hAnsi="Arial" w:cs="Arial"/>
+          <w:color w:val="1155CC"/>
+          <w:sz w:val="22"/>
+          <w:szCs w:val="22"/>
+        </w:rPr>
+        <w:t xml:space="preserve"> Repo</w:t>
+      </w:r>
+      <w:r>
+        <w:rPr>
+          <w:rFonts w:ascii="-webkit-standard" w:hAnsi="-webkit-standard"/>
+          <w:color w:val="000000"/>
+        </w:rPr>
+        <w:fldChar w:fldCharType="end"/>
+      </w:r>
+      <w:r>
+        <w:rPr>
+          <w:rFonts w:ascii="Arial" w:hAnsi="Arial" w:cs="Arial"/>
+          <w:color w:val="000000"/>
+          <w:sz w:val="22"/>
+          <w:szCs w:val="22"/>
+        </w:rPr>
+        <w:t xml:space="preserve">  </w:t>
+      </w:r>
+    </w:p>
+    <w:p>
+      <w:pPr>
+        <w:rPr>
+          <w:rFonts w:ascii="-webkit-standard" w:hAnsi="-webkit-standard"/>
+          <w:color w:val="000000"/>
+        </w:rPr>
+      </w:pPr>
+    </w:p>
+    <w:p>
+      <w:pPr>
+        <w:pStyle w:val="NormalWeb"/>
+        <w:spacing w:before="0" w:beforeAutospacing="0" w:after="0" w:afterAutospacing="0"/>
+        <w:rPr>
+          <w:rFonts w:ascii="-webkit-standard" w:hAnsi="-webkit-standard"/>
+          <w:color w:val="000000"/>
+        </w:rPr>
+      </w:pPr>
+      <w:hyperlink r:id="rId29" w:history="1">
+        <w:r>
+          <w:rPr>
+            <w:rStyle w:val="Hyperlink"/>
+            <w:rFonts w:ascii="Arial" w:hAnsi="Arial" w:cs="Arial"/>
+            <w:color w:val="1155CC"/>
+            <w:sz w:val="22"/>
+            <w:szCs w:val="22"/>
+          </w:rPr>
+          <w:t>XML to JSON Module</w:t>
+        </w:r>
+      </w:hyperlink>
+    </w:p>
+    <w:p>
+      <w:pPr>
+        <w:rPr>
+          <w:rFonts w:ascii="-webkit-standard" w:hAnsi="-webkit-standard"/>
+          <w:color w:val="000000"/>
+        </w:rPr>
+      </w:pPr>
+    </w:p>
+    <w:p>
+      <w:pPr>
+        <w:pStyle w:val="NormalWeb"/>
+        <w:spacing w:before="0" w:beforeAutospacing="0" w:after="0" w:afterAutospacing="0"/>
+        <w:rPr>
+          <w:rFonts w:ascii="-webkit-standard" w:hAnsi="-webkit-standard"/>
+          <w:color w:val="000000"/>
+        </w:rPr>
+      </w:pPr>
+      <w:hyperlink r:id="rId30" w:history="1">
+        <w:r>
+          <w:rPr>
+            <w:rStyle w:val="Hyperlink"/>
+            <w:rFonts w:ascii="Arial" w:hAnsi="Arial" w:cs="Arial"/>
+            <w:color w:val="1155CC"/>
+            <w:sz w:val="22"/>
+            <w:szCs w:val="22"/>
+          </w:rPr>
+          <w:t>XML Parser Module</w:t>
+        </w:r>
+      </w:hyperlink>
+      <w:r>
+        <w:rPr>
+          <w:rFonts w:ascii="Arial" w:hAnsi="Arial" w:cs="Arial"/>
+          <w:color w:val="000000"/>
+          <w:sz w:val="22"/>
+          <w:szCs w:val="22"/>
+        </w:rPr>
+        <w:t xml:space="preserve"> </w:t>
+      </w:r>
+    </w:p>
+    <w:p>
+      <w:pPr>
+        <w:rPr>
+          <w:rFonts w:ascii="-webkit-standard" w:hAnsi="-webkit-standard"/>
+          <w:color w:val="000000"/>
+        </w:rPr>
+      </w:pPr>
+    </w:p>
+    <w:p>
+      <w:pPr>
+        <w:pStyle w:val="NormalWeb"/>
+        <w:spacing w:before="0" w:beforeAutospacing="0" w:after="0" w:afterAutospacing="0"/>
+        <w:rPr>
+          <w:rFonts w:ascii="-webkit-standard" w:hAnsi="-webkit-standard"/>
+          <w:color w:val="000000"/>
+        </w:rPr>
+      </w:pPr>
+      <w:hyperlink r:id="rId31" w:history="1">
+        <w:r>
+          <w:rPr>
+            <w:rStyle w:val="Hyperlink"/>
+            <w:rFonts w:ascii="Arial" w:hAnsi="Arial" w:cs="Arial"/>
+            <w:color w:val="1155CC"/>
+            <w:sz w:val="22"/>
+            <w:szCs w:val="22"/>
+          </w:rPr>
+          <w:t>Loading images from multiple files (</w:t>
+        </w:r>
+        <w:proofErr w:type="spellStart"/>
+        <w:r>
+          <w:rPr>
+            <w:rStyle w:val="Hyperlink"/>
+            <w:rFonts w:ascii="Arial" w:hAnsi="Arial" w:cs="Arial"/>
+            <w:color w:val="1155CC"/>
+            <w:sz w:val="22"/>
+            <w:szCs w:val="22"/>
+          </w:rPr>
+          <w:t>colorFERET</w:t>
+        </w:r>
+        <w:proofErr w:type="spellEnd"/>
+        <w:r>
+          <w:rPr>
+            <w:rStyle w:val="Hyperlink"/>
+            <w:rFonts w:ascii="Arial" w:hAnsi="Arial" w:cs="Arial"/>
+            <w:color w:val="1155CC"/>
+            <w:sz w:val="22"/>
+            <w:szCs w:val="22"/>
+          </w:rPr>
+          <w:t>)</w:t>
+        </w:r>
+      </w:hyperlink>
+    </w:p>
+    <w:p/>
+    <w:p>
+      <w:hyperlink r:id="rId32" w:history="1">
+        <w:proofErr w:type="spellStart"/>
+        <w:r>
+          <w:rPr>
+            <w:rStyle w:val="Hyperlink"/>
+          </w:rPr>
+          <w:t>PyTorch</w:t>
+        </w:r>
+        <w:proofErr w:type="spellEnd"/>
+        <w:r>
+          <w:rPr>
+            <w:rStyle w:val="Hyperlink"/>
+          </w:rPr>
+          <w:t xml:space="preserve"> Visualizations</w:t>
+        </w:r>
+      </w:hyperlink>
+    </w:p>
+    <w:p/>
+    <w:p>
+      <w:hyperlink r:id="rId33" w:history="1">
+        <w:r>
+          <w:rPr>
+            <w:rStyle w:val="Hyperlink"/>
+          </w:rPr>
+          <w:t>CNN Visualizations</w:t>
+        </w:r>
+      </w:hyperlink>
+    </w:p>
+    <w:p/>
+    <w:p>
+      <w:hyperlink r:id="rId34" w:history="1">
+        <w:proofErr w:type="spellStart"/>
+        <w:r>
+          <w:rPr>
+            <w:rStyle w:val="Hyperlink"/>
+          </w:rPr>
+          <w:t>PyTorch</w:t>
+        </w:r>
+        <w:proofErr w:type="spellEnd"/>
+        <w:r>
+          <w:rPr>
+            <w:rStyle w:val="Hyperlink"/>
+          </w:rPr>
+          <w:t xml:space="preserve"> Visualizations - Model</w:t>
+        </w:r>
+      </w:hyperlink>
+    </w:p>
+    <w:p/>
+    <w:p>
+      <w:pPr>
+        <w:rPr>
+          <w:i/>
+        </w:rPr>
+      </w:pPr>
+      <w:r>
+        <w:rPr>
+          <w:i/>
+        </w:rPr>
+        <w:t xml:space="preserve">Textbook: </w:t>
+      </w:r>
+      <w:bookmarkStart w:id="0" w:name="_GoBack"/>
+      <w:bookmarkEnd w:id="0"/>
+      <w:r>
+        <w:rPr>
+          <w:i/>
+        </w:rPr>
+        <w:t xml:space="preserve">Chapter 5, Deep Learning for Computer Vision. </w:t>
+      </w:r>
+      <w:proofErr w:type="spellStart"/>
+      <w:r>
+        <w:t>Chollet</w:t>
+      </w:r>
+      <w:proofErr w:type="spellEnd"/>
+      <w:r>
+        <w:t>, Francois (2018).</w:t>
+      </w:r>
+      <w:r>
+        <w:rPr>
+          <w:i/>
+        </w:rPr>
+        <w:t xml:space="preserve">  Deep Learning with Python. Manning Publications Co. </w:t>
+      </w:r>
+    </w:p>
     <w:sectPr>
-      <w:footerReference w:type="even" r:id="rId27"/>
-      <w:footerReference w:type="default" r:id="rId28"/>
+      <w:footerReference w:type="even" r:id="rId35"/>
+      <w:footerReference w:type="default" r:id="rId36"/>
       <w:pgSz w:w="12240" w:h="15840"/>
       <w:pgMar w:top="1440" w:right="1440" w:bottom="1440" w:left="1440" w:header="720" w:footer="720" w:gutter="0"/>
       <w:cols w:space="720"/>
@@ -2728,9 +2773,6 @@
 <w:endnotes xmlns:wpc="http://schemas.microsoft.com/office/word/2010/wordprocessingCanvas" xmlns:cx="http://schemas.microsoft.com/office/drawing/2014/chartex" xmlns:cx1="http://schemas.microsoft.com/office/drawing/2015/9/8/chartex" xmlns:cx2="http://schemas.microsoft.com/office/drawing/2015/10/21/chartex" xmlns:cx3="http://schemas.microsoft.com/office/drawing/2016/5/9/chartex" xmlns:cx4="http://schemas.microsoft.com/office/drawing/2016/5/10/chartex" xmlns:cx5="http://schemas.microsoft.com/office/drawing/2016/5/11/chartex" xmlns:cx6="http://schemas.microsoft.com/office/drawing/2016/5/12/chartex" xmlns:cx7="http://schemas.microsoft.com/office/drawing/2016/5/13/chartex" xmlns:cx8="http://schemas.microsoft.com/office/drawing/2016/5/14/chartex" xmlns:mc="http://schemas.openxmlformats.org/markup-compatibility/2006" xmlns:aink="http://schemas.microsoft.com/office/drawing/2016/ink" xmlns:am3d="http://schemas.microsoft.com/office/drawing/2017/model3d" xmlns:o="urn:schemas-microsoft-com:office:office" xmlns:r="http://schemas.openxmlformats.org/officeDocument/2006/relationships" xmlns:m="http://schemas.openxmlformats.org/officeDocument/2006/math" xmlns:v="urn:schemas-microsoft-com:vml" xmlns:wp14="http://schemas.microsoft.com/office/word/2010/wordprocessingDrawing" xmlns:wp="http://schemas.openxmlformats.org/drawingml/2006/wordprocessingDrawing" xmlns:w10="urn:schemas-microsoft-com:office:word" xmlns:w="http://schemas.openxmlformats.org/wordprocessingml/2006/main" xmlns:w14="http://schemas.microsoft.com/office/word/2010/wordml" xmlns:w15="http://schemas.microsoft.com/office/word/2012/wordml" xmlns:w16cid="http://schemas.microsoft.com/office/word/2016/wordml/cid" xmlns:w16se="http://schemas.microsoft.com/office/word/2015/wordml/symex" xmlns:wpg="http://schemas.microsoft.com/office/word/2010/wordprocessingGroup" xmlns:wpi="http://schemas.microsoft.com/office/word/2010/wordprocessingInk" xmlns:wne="http://schemas.microsoft.com/office/word/2006/wordml" xmlns:wps="http://schemas.microsoft.com/office/word/2010/wordprocessingShape" mc:Ignorable="w14 w15 w16se w16cid wp14">
   <w:endnote w:type="separator" w:id="-1">
     <w:p>
-      <w:pPr>
-        <w:spacing w:line="240" w:lineRule="auto"/>
-      </w:pPr>
       <w:r>
         <w:separator/>
       </w:r>
@@ -2738,9 +2780,6 @@
   </w:endnote>
   <w:endnote w:type="continuationSeparator" w:id="0">
     <w:p>
-      <w:pPr>
-        <w:spacing w:line="240" w:lineRule="auto"/>
-      </w:pPr>
       <w:r>
         <w:continuationSeparator/>
       </w:r>
@@ -2762,6 +2801,11 @@
         <w:docPartUnique/>
       </w:docPartObj>
     </w:sdtPr>
+    <w:sdtEndPr>
+      <w:rPr>
+        <w:rStyle w:val="PageNumber"/>
+      </w:rPr>
+    </w:sdtEndPr>
     <w:sdtContent>
       <w:p>
         <w:pPr>
@@ -2814,6 +2858,11 @@
         <w:docPartUnique/>
       </w:docPartObj>
     </w:sdtPr>
+    <w:sdtEndPr>
+      <w:rPr>
+        <w:rStyle w:val="PageNumber"/>
+      </w:rPr>
+    </w:sdtEndPr>
     <w:sdtContent>
       <w:p>
         <w:pPr>
@@ -2870,9 +2919,6 @@
 <w:footnotes xmlns:wpc="http://schemas.microsoft.com/office/word/2010/wordprocessingCanvas" xmlns:cx="http://schemas.microsoft.com/office/drawing/2014/chartex" xmlns:cx1="http://schemas.microsoft.com/office/drawing/2015/9/8/chartex" xmlns:cx2="http://schemas.microsoft.com/office/drawing/2015/10/21/chartex" xmlns:cx3="http://schemas.microsoft.com/office/drawing/2016/5/9/chartex" xmlns:cx4="http://schemas.microsoft.com/office/drawing/2016/5/10/chartex" xmlns:cx5="http://schemas.microsoft.com/office/drawing/2016/5/11/chartex" xmlns:cx6="http://schemas.microsoft.com/office/drawing/2016/5/12/chartex" xmlns:cx7="http://schemas.microsoft.com/office/drawing/2016/5/13/chartex" xmlns:cx8="http://schemas.microsoft.com/office/drawing/2016/5/14/chartex" xmlns:mc="http://schemas.openxmlformats.org/markup-compatibility/2006" xmlns:aink="http://schemas.microsoft.com/office/drawing/2016/ink" xmlns:am3d="http://schemas.microsoft.com/office/drawing/2017/model3d" xmlns:o="urn:schemas-microsoft-com:office:office" xmlns:r="http://schemas.openxmlformats.org/officeDocument/2006/relationships" xmlns:m="http://schemas.openxmlformats.org/officeDocument/2006/math" xmlns:v="urn:schemas-microsoft-com:vml" xmlns:wp14="http://schemas.microsoft.com/office/word/2010/wordprocessingDrawing" xmlns:wp="http://schemas.openxmlformats.org/drawingml/2006/wordprocessingDrawing" xmlns:w10="urn:schemas-microsoft-com:office:word" xmlns:w="http://schemas.openxmlformats.org/wordprocessingml/2006/main" xmlns:w14="http://schemas.microsoft.com/office/word/2010/wordml" xmlns:w15="http://schemas.microsoft.com/office/word/2012/wordml" xmlns:w16cid="http://schemas.microsoft.com/office/word/2016/wordml/cid" xmlns:w16se="http://schemas.microsoft.com/office/word/2015/wordml/symex" xmlns:wpg="http://schemas.microsoft.com/office/word/2010/wordprocessingGroup" xmlns:wpi="http://schemas.microsoft.com/office/word/2010/wordprocessingInk" xmlns:wne="http://schemas.microsoft.com/office/word/2006/wordml" xmlns:wps="http://schemas.microsoft.com/office/word/2010/wordprocessingShape" mc:Ignorable="w14 w15 w16se w16cid wp14">
   <w:footnote w:type="separator" w:id="-1">
     <w:p>
-      <w:pPr>
-        <w:spacing w:line="240" w:lineRule="auto"/>
-      </w:pPr>
       <w:r>
         <w:separator/>
       </w:r>
@@ -2880,9 +2926,6 @@
   </w:footnote>
   <w:footnote w:type="continuationSeparator" w:id="0">
     <w:p>
-      <w:pPr>
-        <w:spacing w:line="240" w:lineRule="auto"/>
-      </w:pPr>
       <w:r>
         <w:continuationSeparator/>
       </w:r>
@@ -3103,6 +3146,7 @@
     <w:lsdException w:name="HTML Sample" w:semiHidden="1" w:unhideWhenUsed="1"/>
     <w:lsdException w:name="HTML Typewriter" w:semiHidden="1" w:unhideWhenUsed="1"/>
     <w:lsdException w:name="HTML Variable" w:semiHidden="1" w:unhideWhenUsed="1"/>
+    <w:lsdException w:name="Normal Table" w:semiHidden="1" w:unhideWhenUsed="1"/>
     <w:lsdException w:name="annotation subject" w:semiHidden="1" w:unhideWhenUsed="1"/>
     <w:lsdException w:name="No List" w:semiHidden="1" w:unhideWhenUsed="1"/>
     <w:lsdException w:name="Outline List 1" w:semiHidden="1" w:unhideWhenUsed="1"/>
@@ -3149,8 +3193,10 @@
     <w:lsdException w:name="Table Subtle 2" w:semiHidden="1" w:unhideWhenUsed="1"/>
     <w:lsdException w:name="Table Web 1" w:semiHidden="1" w:unhideWhenUsed="1"/>
     <w:lsdException w:name="Table Web 2" w:semiHidden="1" w:unhideWhenUsed="1"/>
+    <w:lsdException w:name="Table Web 3" w:semiHidden="1" w:unhideWhenUsed="1"/>
     <w:lsdException w:name="Balloon Text" w:semiHidden="1" w:unhideWhenUsed="1"/>
     <w:lsdException w:name="Table Grid" w:uiPriority="39"/>
+    <w:lsdException w:name="Table Theme" w:semiHidden="1" w:unhideWhenUsed="1"/>
     <w:lsdException w:name="Placeholder Text" w:semiHidden="1"/>
     <w:lsdException w:name="No Spacing" w:uiPriority="1" w:qFormat="1"/>
     <w:lsdException w:name="Light Shading" w:uiPriority="60"/>
@@ -3375,15 +3421,9 @@
   <w:style w:type="paragraph" w:default="1" w:styleId="Normal">
     <w:name w:val="Normal"/>
     <w:qFormat/>
-    <w:rsid w:val="00F4169B"/>
-    <w:pPr>
-      <w:spacing w:line="276" w:lineRule="auto"/>
-    </w:pPr>
+    <w:rsid w:val="00DE19E1"/>
     <w:rPr>
-      <w:rFonts w:ascii="Arial" w:eastAsia="Arial" w:hAnsi="Arial" w:cs="Arial"/>
-      <w:sz w:val="22"/>
-      <w:szCs w:val="22"/>
-      <w:lang w:val="en"/>
+      <w:rFonts w:ascii="Times New Roman" w:eastAsia="Times New Roman" w:hAnsi="Times New Roman" w:cs="Times New Roman"/>
     </w:rPr>
   </w:style>
   <w:style w:type="paragraph" w:styleId="Heading1">
@@ -3397,7 +3437,7 @@
     <w:pPr>
       <w:keepNext/>
       <w:keepLines/>
-      <w:spacing w:before="240"/>
+      <w:spacing w:before="240" w:line="276" w:lineRule="auto"/>
       <w:outlineLvl w:val="0"/>
     </w:pPr>
     <w:rPr>
@@ -3405,11 +3445,13 @@
       <w:color w:val="2F5496" w:themeColor="accent1" w:themeShade="BF"/>
       <w:sz w:val="32"/>
       <w:szCs w:val="32"/>
+      <w:lang w:val="en"/>
     </w:rPr>
   </w:style>
   <w:style w:type="character" w:default="1" w:styleId="DefaultParagraphFont">
     <w:name w:val="Default Paragraph Font"/>
     <w:uiPriority w:val="1"/>
+    <w:semiHidden/>
     <w:unhideWhenUsed/>
   </w:style>
   <w:style w:type="table" w:default="1" w:styleId="TableNormal">
@@ -3441,13 +3483,11 @@
     <w:semiHidden/>
     <w:unhideWhenUsed/>
     <w:rsid w:val="00836F31"/>
-    <w:pPr>
-      <w:spacing w:line="240" w:lineRule="auto"/>
-    </w:pPr>
     <w:rPr>
-      <w:rFonts w:ascii="Times New Roman" w:hAnsi="Times New Roman" w:cs="Times New Roman"/>
+      <w:rFonts w:eastAsia="Arial"/>
       <w:sz w:val="18"/>
       <w:szCs w:val="18"/>
+      <w:lang w:val="en"/>
     </w:rPr>
   </w:style>
   <w:style w:type="character" w:customStyle="1" w:styleId="BalloonTextChar">
@@ -3476,8 +3516,13 @@
         <w:tab w:val="center" w:pos="4680"/>
         <w:tab w:val="right" w:pos="9360"/>
       </w:tabs>
-      <w:spacing w:line="240" w:lineRule="auto"/>
     </w:pPr>
+    <w:rPr>
+      <w:rFonts w:ascii="Arial" w:eastAsia="Arial" w:hAnsi="Arial" w:cs="Arial"/>
+      <w:sz w:val="22"/>
+      <w:szCs w:val="22"/>
+      <w:lang w:val="en"/>
+    </w:rPr>
   </w:style>
   <w:style w:type="character" w:customStyle="1" w:styleId="FooterChar">
     <w:name w:val="Footer Char"/>
@@ -3507,9 +3552,16 @@
     <w:qFormat/>
     <w:rsid w:val="00BD08D9"/>
     <w:pPr>
+      <w:spacing w:line="276" w:lineRule="auto"/>
       <w:ind w:left="720"/>
       <w:contextualSpacing/>
     </w:pPr>
+    <w:rPr>
+      <w:rFonts w:ascii="Arial" w:eastAsia="Arial" w:hAnsi="Arial" w:cs="Arial"/>
+      <w:sz w:val="22"/>
+      <w:szCs w:val="22"/>
+      <w:lang w:val="en"/>
+    </w:rPr>
   </w:style>
   <w:style w:type="character" w:customStyle="1" w:styleId="Heading1Char">
     <w:name w:val="Heading 1 Char"/>
@@ -3523,6 +3575,40 @@
       <w:sz w:val="32"/>
       <w:szCs w:val="32"/>
       <w:lang w:val="en"/>
+    </w:rPr>
+  </w:style>
+  <w:style w:type="paragraph" w:styleId="NormalWeb">
+    <w:name w:val="Normal (Web)"/>
+    <w:basedOn w:val="Normal"/>
+    <w:uiPriority w:val="99"/>
+    <w:semiHidden/>
+    <w:unhideWhenUsed/>
+    <w:rsid w:val="00DE19E1"/>
+    <w:pPr>
+      <w:spacing w:before="100" w:beforeAutospacing="1" w:after="100" w:afterAutospacing="1"/>
+    </w:pPr>
+  </w:style>
+  <w:style w:type="character" w:styleId="Hyperlink">
+    <w:name w:val="Hyperlink"/>
+    <w:basedOn w:val="DefaultParagraphFont"/>
+    <w:uiPriority w:val="99"/>
+    <w:unhideWhenUsed/>
+    <w:rsid w:val="00DE19E1"/>
+    <w:rPr>
+      <w:color w:val="0000FF"/>
+      <w:u w:val="single"/>
+    </w:rPr>
+  </w:style>
+  <w:style w:type="character" w:styleId="UnresolvedMention">
+    <w:name w:val="Unresolved Mention"/>
+    <w:basedOn w:val="DefaultParagraphFont"/>
+    <w:uiPriority w:val="99"/>
+    <w:semiHidden/>
+    <w:unhideWhenUsed/>
+    <w:rsid w:val="00DE19E1"/>
+    <w:rPr>
+      <w:color w:val="605E5C"/>
+      <w:shd w:val="clear" w:color="auto" w:fill="E1DFDD"/>
     </w:rPr>
   </w:style>
 </w:styles>

</xml_diff>

<commit_message>
Updated presentation and report
</commit_message>
<xml_diff>
--- a/Final-Group-Project-Report/Final-Project-Group3-Report.docx
+++ b/Final-Group-Project-Report/Final-Project-Group3-Report.docx
@@ -253,7 +253,7 @@
         </w:rPr>
         <w:t xml:space="preserve">the </w:t>
       </w:r>
-      <w:hyperlink r:id="rId7">
+      <w:hyperlink r:id="rId8">
         <w:proofErr w:type="spellStart"/>
         <w:r>
           <w:rPr>
@@ -727,7 +727,7 @@
         </w:rPr>
         <w:t xml:space="preserve"> </w:t>
       </w:r>
-      <w:hyperlink r:id="rId8">
+      <w:hyperlink r:id="rId9">
         <w:r>
           <w:rPr>
             <w:rFonts w:asciiTheme="minorHAnsi" w:hAnsiTheme="minorHAnsi"/>
@@ -921,7 +921,7 @@
                     <pic:cNvPicPr/>
                   </pic:nvPicPr>
                   <pic:blipFill>
-                    <a:blip r:embed="rId9">
+                    <a:blip r:embed="rId10">
                       <a:extLst>
                         <a:ext uri="{28A0092B-C50C-407E-A947-70E740481C1C}">
                           <a14:useLocalDpi xmlns:a14="http://schemas.microsoft.com/office/drawing/2010/main" val="0"/>
@@ -1008,7 +1008,7 @@
                     <pic:cNvPicPr/>
                   </pic:nvPicPr>
                   <pic:blipFill>
-                    <a:blip r:embed="rId10">
+                    <a:blip r:embed="rId11">
                       <a:extLst>
                         <a:ext uri="{28A0092B-C50C-407E-A947-70E740481C1C}">
                           <a14:useLocalDpi xmlns:a14="http://schemas.microsoft.com/office/drawing/2010/main" val="0"/>
@@ -1125,7 +1125,7 @@
                     <pic:cNvPicPr/>
                   </pic:nvPicPr>
                   <pic:blipFill>
-                    <a:blip r:embed="rId11">
+                    <a:blip r:embed="rId12">
                       <a:extLst>
                         <a:ext uri="{28A0092B-C50C-407E-A947-70E740481C1C}">
                           <a14:useLocalDpi xmlns:a14="http://schemas.microsoft.com/office/drawing/2010/main" val="0"/>
@@ -1220,7 +1220,7 @@
                     <pic:cNvPicPr/>
                   </pic:nvPicPr>
                   <pic:blipFill>
-                    <a:blip r:embed="rId12">
+                    <a:blip r:embed="rId13">
                       <a:extLst>
                         <a:ext uri="{28A0092B-C50C-407E-A947-70E740481C1C}">
                           <a14:useLocalDpi xmlns:a14="http://schemas.microsoft.com/office/drawing/2010/main" val="0"/>
@@ -1348,18 +1348,30 @@
           <w:rFonts w:asciiTheme="minorHAnsi" w:hAnsiTheme="minorHAnsi"/>
           <w:i/>
         </w:rPr>
-        <w:t xml:space="preserve"> performance was at 33% Accuracy. </w:t>
-      </w:r>
-    </w:p>
-    <w:p>
-      <w:pPr>
-        <w:rPr>
-          <w:rFonts w:asciiTheme="minorHAnsi" w:hAnsiTheme="minorHAnsi"/>
-          <w:i/>
-        </w:rPr>
-      </w:pPr>
-      <w:bookmarkStart w:id="0" w:name="_GoBack"/>
-      <w:bookmarkEnd w:id="0"/>
+        <w:t xml:space="preserve"> performance was at 3</w:t>
+      </w:r>
+      <w:r>
+        <w:rPr>
+          <w:rFonts w:asciiTheme="minorHAnsi" w:hAnsiTheme="minorHAnsi"/>
+          <w:i/>
+        </w:rPr>
+        <w:t>0</w:t>
+      </w:r>
+      <w:r>
+        <w:rPr>
+          <w:rFonts w:asciiTheme="minorHAnsi" w:hAnsiTheme="minorHAnsi"/>
+          <w:i/>
+        </w:rPr>
+        <w:t xml:space="preserve">% Accuracy. </w:t>
+      </w:r>
+    </w:p>
+    <w:p>
+      <w:pPr>
+        <w:rPr>
+          <w:rFonts w:asciiTheme="minorHAnsi" w:hAnsiTheme="minorHAnsi"/>
+          <w:i/>
+        </w:rPr>
+      </w:pPr>
     </w:p>
     <w:p>
       <w:pPr>
@@ -1391,7 +1403,7 @@
                     <pic:cNvPicPr/>
                   </pic:nvPicPr>
                   <pic:blipFill>
-                    <a:blip r:embed="rId13">
+                    <a:blip r:embed="rId14">
                       <a:extLst>
                         <a:ext uri="{28A0092B-C50C-407E-A947-70E740481C1C}">
                           <a14:useLocalDpi xmlns:a14="http://schemas.microsoft.com/office/drawing/2010/main" val="0"/>
@@ -1472,15 +1484,13 @@
       </w:pPr>
       <w:r>
         <w:rPr>
-          <w:rFonts w:asciiTheme="minorHAnsi" w:hAnsiTheme="minorHAnsi"/>
-          <w:i/>
           <w:noProof/>
         </w:rPr>
         <w:drawing>
-          <wp:inline distT="0" distB="0" distL="0" distR="0" wp14:anchorId="7D4ABC7D" wp14:editId="372E13E7">
-            <wp:extent cx="4528358" cy="3388567"/>
-            <wp:effectExtent l="0" t="0" r="5715" b="2540"/>
-            <wp:docPr id="7" name="Picture 7"/>
+          <wp:inline distT="0" distB="0" distL="0" distR="0" wp14:anchorId="2FB59756" wp14:editId="647B7FE1">
+            <wp:extent cx="5731510" cy="2893060"/>
+            <wp:effectExtent l="0" t="0" r="2540" b="2540"/>
+            <wp:docPr id="23" name="Picture 23"/>
             <wp:cNvGraphicFramePr>
               <a:graphicFrameLocks xmlns:a="http://schemas.openxmlformats.org/drawingml/2006/main" noChangeAspect="1"/>
             </wp:cNvGraphicFramePr>
@@ -1488,17 +1498,11 @@
               <a:graphicData uri="http://schemas.openxmlformats.org/drawingml/2006/picture">
                 <pic:pic xmlns:pic="http://schemas.openxmlformats.org/drawingml/2006/picture">
                   <pic:nvPicPr>
-                    <pic:cNvPr id="7" name="FaceModule1_ROC.png"/>
+                    <pic:cNvPr id="1" name=""/>
                     <pic:cNvPicPr/>
                   </pic:nvPicPr>
                   <pic:blipFill>
-                    <a:blip r:embed="rId14">
-                      <a:extLst>
-                        <a:ext uri="{28A0092B-C50C-407E-A947-70E740481C1C}">
-                          <a14:useLocalDpi xmlns:a14="http://schemas.microsoft.com/office/drawing/2010/main" val="0"/>
-                        </a:ext>
-                      </a:extLst>
-                    </a:blip>
+                    <a:blip r:embed="rId15"/>
                     <a:stretch>
                       <a:fillRect/>
                     </a:stretch>
@@ -1506,7 +1510,7 @@
                   <pic:spPr>
                     <a:xfrm>
                       <a:off x="0" y="0"/>
-                      <a:ext cx="4537203" cy="3395185"/>
+                      <a:ext cx="5731510" cy="2893060"/>
                     </a:xfrm>
                     <a:prstGeom prst="rect">
                       <a:avLst/>
@@ -1592,7 +1596,7 @@
                     <pic:cNvPicPr/>
                   </pic:nvPicPr>
                   <pic:blipFill>
-                    <a:blip r:embed="rId15">
+                    <a:blip r:embed="rId16">
                       <a:extLst>
                         <a:ext uri="{28A0092B-C50C-407E-A947-70E740481C1C}">
                           <a14:useLocalDpi xmlns:a14="http://schemas.microsoft.com/office/drawing/2010/main" val="0"/>
@@ -1730,7 +1734,43 @@
         <w:rPr>
           <w:rFonts w:asciiTheme="minorHAnsi" w:hAnsiTheme="minorHAnsi"/>
         </w:rPr>
-        <w:t xml:space="preserve"> 2, an additional convolutional layer was added, and the out-channels were increased from 16 to 32. This actually decreased overall accuracy to 3%.</w:t>
+        <w:t xml:space="preserve"> 2, an additional convolutional layer was added, and the out-channels were increased from 16 to 32. </w:t>
+      </w:r>
+      <w:r>
+        <w:rPr>
+          <w:rFonts w:asciiTheme="minorHAnsi" w:hAnsiTheme="minorHAnsi"/>
+        </w:rPr>
+        <w:t>Overall</w:t>
+      </w:r>
+      <w:r>
+        <w:rPr>
+          <w:rFonts w:asciiTheme="minorHAnsi" w:hAnsiTheme="minorHAnsi"/>
+        </w:rPr>
+        <w:t xml:space="preserve"> accuracy</w:t>
+      </w:r>
+      <w:r>
+        <w:rPr>
+          <w:rFonts w:asciiTheme="minorHAnsi" w:hAnsiTheme="minorHAnsi"/>
+        </w:rPr>
+        <w:t xml:space="preserve"> increased</w:t>
+      </w:r>
+      <w:r>
+        <w:rPr>
+          <w:rFonts w:asciiTheme="minorHAnsi" w:hAnsiTheme="minorHAnsi"/>
+        </w:rPr>
+        <w:t xml:space="preserve"> to </w:t>
+      </w:r>
+      <w:r>
+        <w:rPr>
+          <w:rFonts w:asciiTheme="minorHAnsi" w:hAnsiTheme="minorHAnsi"/>
+        </w:rPr>
+        <w:t>45</w:t>
+      </w:r>
+      <w:r>
+        <w:rPr>
+          <w:rFonts w:asciiTheme="minorHAnsi" w:hAnsiTheme="minorHAnsi"/>
+        </w:rPr>
+        <w:t>%.</w:t>
       </w:r>
     </w:p>
     <w:p>
@@ -1768,7 +1808,7 @@
                     <pic:cNvPicPr/>
                   </pic:nvPicPr>
                   <pic:blipFill>
-                    <a:blip r:embed="rId16">
+                    <a:blip r:embed="rId17">
                       <a:extLst>
                         <a:ext uri="{28A0092B-C50C-407E-A947-70E740481C1C}">
                           <a14:useLocalDpi xmlns:a14="http://schemas.microsoft.com/office/drawing/2010/main" val="0"/>
@@ -1824,15 +1864,14 @@
       </w:pPr>
       <w:r>
         <w:rPr>
-          <w:rFonts w:asciiTheme="minorHAnsi" w:hAnsiTheme="minorHAnsi"/>
           <w:noProof/>
         </w:rPr>
         <w:lastRenderedPageBreak/>
         <w:drawing>
-          <wp:inline distT="0" distB="0" distL="0" distR="0" wp14:anchorId="58A81C10" wp14:editId="444984FA">
-            <wp:extent cx="5664200" cy="4140200"/>
-            <wp:effectExtent l="0" t="0" r="0" b="0"/>
-            <wp:docPr id="10" name="Picture 10"/>
+          <wp:inline distT="0" distB="0" distL="0" distR="0" wp14:anchorId="4FB5BFEE" wp14:editId="0A90DFE3">
+            <wp:extent cx="5731510" cy="3041650"/>
+            <wp:effectExtent l="0" t="0" r="2540" b="6350"/>
+            <wp:docPr id="22" name="Picture 22"/>
             <wp:cNvGraphicFramePr>
               <a:graphicFrameLocks xmlns:a="http://schemas.openxmlformats.org/drawingml/2006/main" noChangeAspect="1"/>
             </wp:cNvGraphicFramePr>
@@ -1840,17 +1879,11 @@
               <a:graphicData uri="http://schemas.openxmlformats.org/drawingml/2006/picture">
                 <pic:pic xmlns:pic="http://schemas.openxmlformats.org/drawingml/2006/picture">
                   <pic:nvPicPr>
-                    <pic:cNvPr id="10" name="FaceModule2_ROC.png"/>
+                    <pic:cNvPr id="1" name=""/>
                     <pic:cNvPicPr/>
                   </pic:nvPicPr>
                   <pic:blipFill>
-                    <a:blip r:embed="rId17">
-                      <a:extLst>
-                        <a:ext uri="{28A0092B-C50C-407E-A947-70E740481C1C}">
-                          <a14:useLocalDpi xmlns:a14="http://schemas.microsoft.com/office/drawing/2010/main" val="0"/>
-                        </a:ext>
-                      </a:extLst>
-                    </a:blip>
+                    <a:blip r:embed="rId18"/>
                     <a:stretch>
                       <a:fillRect/>
                     </a:stretch>
@@ -1858,7 +1891,7 @@
                   <pic:spPr>
                     <a:xfrm>
                       <a:off x="0" y="0"/>
-                      <a:ext cx="5664200" cy="4140200"/>
+                      <a:ext cx="5731510" cy="3041650"/>
                     </a:xfrm>
                     <a:prstGeom prst="rect">
                       <a:avLst/>
@@ -1930,7 +1963,7 @@
                     <pic:cNvPicPr/>
                   </pic:nvPicPr>
                   <pic:blipFill>
-                    <a:blip r:embed="rId18">
+                    <a:blip r:embed="rId19">
                       <a:extLst>
                         <a:ext uri="{28A0092B-C50C-407E-A947-70E740481C1C}">
                           <a14:useLocalDpi xmlns:a14="http://schemas.microsoft.com/office/drawing/2010/main" val="0"/>
@@ -2032,7 +2065,19 @@
         <w:rPr>
           <w:rFonts w:asciiTheme="minorHAnsi" w:hAnsiTheme="minorHAnsi"/>
         </w:rPr>
-        <w:t>, to 54%.</w:t>
+        <w:t>, to 5</w:t>
+      </w:r>
+      <w:r>
+        <w:rPr>
+          <w:rFonts w:asciiTheme="minorHAnsi" w:hAnsiTheme="minorHAnsi"/>
+        </w:rPr>
+        <w:t>7</w:t>
+      </w:r>
+      <w:r>
+        <w:rPr>
+          <w:rFonts w:asciiTheme="minorHAnsi" w:hAnsiTheme="minorHAnsi"/>
+        </w:rPr>
+        <w:t>%.</w:t>
       </w:r>
     </w:p>
     <w:p>
@@ -2054,6 +2099,7 @@
           <w:rFonts w:asciiTheme="minorHAnsi" w:hAnsiTheme="minorHAnsi"/>
           <w:noProof/>
         </w:rPr>
+        <w:lastRenderedPageBreak/>
         <w:drawing>
           <wp:inline distT="0" distB="0" distL="0" distR="0">
             <wp:extent cx="2908300" cy="2501900"/>
@@ -2070,7 +2116,7 @@
                     <pic:cNvPicPr/>
                   </pic:nvPicPr>
                   <pic:blipFill>
-                    <a:blip r:embed="rId19">
+                    <a:blip r:embed="rId20">
                       <a:extLst>
                         <a:ext uri="{28A0092B-C50C-407E-A947-70E740481C1C}">
                           <a14:useLocalDpi xmlns:a14="http://schemas.microsoft.com/office/drawing/2010/main" val="0"/>
@@ -2161,17 +2207,13 @@
       </w:pPr>
       <w:r>
         <w:rPr>
-          <w:rFonts w:asciiTheme="minorHAnsi" w:hAnsiTheme="minorHAnsi"/>
-          <w:i/>
           <w:noProof/>
-          <w:sz w:val="16"/>
-          <w:szCs w:val="16"/>
         </w:rPr>
         <w:drawing>
-          <wp:inline distT="0" distB="0" distL="0" distR="0">
-            <wp:extent cx="4665056" cy="3479400"/>
-            <wp:effectExtent l="0" t="0" r="0" b="635"/>
-            <wp:docPr id="15" name="Picture 15"/>
+          <wp:inline distT="0" distB="0" distL="0" distR="0" wp14:anchorId="301A1F8D" wp14:editId="75392D93">
+            <wp:extent cx="5731510" cy="3133725"/>
+            <wp:effectExtent l="0" t="0" r="2540" b="9525"/>
+            <wp:docPr id="17" name="Picture 17"/>
             <wp:cNvGraphicFramePr>
               <a:graphicFrameLocks xmlns:a="http://schemas.openxmlformats.org/drawingml/2006/main" noChangeAspect="1"/>
             </wp:cNvGraphicFramePr>
@@ -2179,17 +2221,11 @@
               <a:graphicData uri="http://schemas.openxmlformats.org/drawingml/2006/picture">
                 <pic:pic xmlns:pic="http://schemas.openxmlformats.org/drawingml/2006/picture">
                   <pic:nvPicPr>
-                    <pic:cNvPr id="15" name="Screen Shot 2019-04-23 at 7.42.32 PM.png"/>
+                    <pic:cNvPr id="1" name=""/>
                     <pic:cNvPicPr/>
                   </pic:nvPicPr>
                   <pic:blipFill>
-                    <a:blip r:embed="rId20">
-                      <a:extLst>
-                        <a:ext uri="{28A0092B-C50C-407E-A947-70E740481C1C}">
-                          <a14:useLocalDpi xmlns:a14="http://schemas.microsoft.com/office/drawing/2010/main" val="0"/>
-                        </a:ext>
-                      </a:extLst>
-                    </a:blip>
+                    <a:blip r:embed="rId21"/>
                     <a:stretch>
                       <a:fillRect/>
                     </a:stretch>
@@ -2197,7 +2233,7 @@
                   <pic:spPr>
                     <a:xfrm>
                       <a:off x="0" y="0"/>
-                      <a:ext cx="4669651" cy="3482827"/>
+                      <a:ext cx="5731510" cy="3133725"/>
                     </a:xfrm>
                     <a:prstGeom prst="rect">
                       <a:avLst/>
@@ -2284,7 +2320,7 @@
                     <pic:cNvPicPr/>
                   </pic:nvPicPr>
                   <pic:blipFill>
-                    <a:blip r:embed="rId21">
+                    <a:blip r:embed="rId22">
                       <a:extLst>
                         <a:ext uri="{28A0092B-C50C-407E-A947-70E740481C1C}">
                           <a14:useLocalDpi xmlns:a14="http://schemas.microsoft.com/office/drawing/2010/main" val="0"/>
@@ -2396,7 +2432,19 @@
         <w:rPr>
           <w:rFonts w:asciiTheme="minorHAnsi" w:hAnsiTheme="minorHAnsi"/>
         </w:rPr>
-        <w:t xml:space="preserve">FaceModule4 leveraged three convolutional layers and four batch normalization layers, raising accuracy to 57%. </w:t>
+        <w:t xml:space="preserve">FaceModule4 leveraged three convolutional layers and four batch normalization layers, </w:t>
+      </w:r>
+      <w:r>
+        <w:rPr>
+          <w:rFonts w:asciiTheme="minorHAnsi" w:hAnsiTheme="minorHAnsi"/>
+        </w:rPr>
+        <w:t>but accuracy remained at</w:t>
+      </w:r>
+      <w:r>
+        <w:rPr>
+          <w:rFonts w:asciiTheme="minorHAnsi" w:hAnsiTheme="minorHAnsi"/>
+        </w:rPr>
+        <w:t xml:space="preserve"> 57%. </w:t>
       </w:r>
     </w:p>
     <w:p>
@@ -2434,7 +2482,7 @@
                     <pic:cNvPicPr/>
                   </pic:nvPicPr>
                   <pic:blipFill>
-                    <a:blip r:embed="rId22">
+                    <a:blip r:embed="rId23">
                       <a:extLst>
                         <a:ext uri="{28A0092B-C50C-407E-A947-70E740481C1C}">
                           <a14:useLocalDpi xmlns:a14="http://schemas.microsoft.com/office/drawing/2010/main" val="0"/>
@@ -2529,14 +2577,13 @@
       </w:pPr>
       <w:r>
         <w:rPr>
-          <w:rFonts w:asciiTheme="minorHAnsi" w:hAnsiTheme="minorHAnsi"/>
           <w:noProof/>
         </w:rPr>
         <w:drawing>
-          <wp:inline distT="0" distB="0" distL="0" distR="0">
-            <wp:extent cx="5461000" cy="4038600"/>
-            <wp:effectExtent l="0" t="0" r="0" b="0"/>
-            <wp:docPr id="19" name="Picture 19"/>
+          <wp:inline distT="0" distB="0" distL="0" distR="0" wp14:anchorId="1A26EE6E" wp14:editId="6295C32E">
+            <wp:extent cx="5731510" cy="2974340"/>
+            <wp:effectExtent l="0" t="0" r="2540" b="0"/>
+            <wp:docPr id="13" name="Picture 13"/>
             <wp:cNvGraphicFramePr>
               <a:graphicFrameLocks xmlns:a="http://schemas.openxmlformats.org/drawingml/2006/main" noChangeAspect="1"/>
             </wp:cNvGraphicFramePr>
@@ -2544,17 +2591,11 @@
               <a:graphicData uri="http://schemas.openxmlformats.org/drawingml/2006/picture">
                 <pic:pic xmlns:pic="http://schemas.openxmlformats.org/drawingml/2006/picture">
                   <pic:nvPicPr>
-                    <pic:cNvPr id="19" name="FaceModule4_ROC.png"/>
+                    <pic:cNvPr id="1" name=""/>
                     <pic:cNvPicPr/>
                   </pic:nvPicPr>
                   <pic:blipFill>
-                    <a:blip r:embed="rId23">
-                      <a:extLst>
-                        <a:ext uri="{28A0092B-C50C-407E-A947-70E740481C1C}">
-                          <a14:useLocalDpi xmlns:a14="http://schemas.microsoft.com/office/drawing/2010/main" val="0"/>
-                        </a:ext>
-                      </a:extLst>
-                    </a:blip>
+                    <a:blip r:embed="rId24"/>
                     <a:stretch>
                       <a:fillRect/>
                     </a:stretch>
@@ -2562,7 +2603,7 @@
                   <pic:spPr>
                     <a:xfrm>
                       <a:off x="0" y="0"/>
-                      <a:ext cx="5461000" cy="4038600"/>
+                      <a:ext cx="5731510" cy="2974340"/>
                     </a:xfrm>
                     <a:prstGeom prst="rect">
                       <a:avLst/>
@@ -2647,7 +2688,7 @@
                     <pic:cNvPicPr/>
                   </pic:nvPicPr>
                   <pic:blipFill rotWithShape="1">
-                    <a:blip r:embed="rId24">
+                    <a:blip r:embed="rId25">
                       <a:extLst>
                         <a:ext uri="{28A0092B-C50C-407E-A947-70E740481C1C}">
                           <a14:useLocalDpi xmlns:a14="http://schemas.microsoft.com/office/drawing/2010/main" val="0"/>
@@ -2732,11 +2773,148 @@
           <w:rFonts w:asciiTheme="minorHAnsi" w:hAnsiTheme="minorHAnsi"/>
         </w:rPr>
       </w:pPr>
-      <w:r>
-        <w:rPr>
-          <w:rFonts w:asciiTheme="minorHAnsi" w:hAnsiTheme="minorHAnsi"/>
-        </w:rPr>
-        <w:lastRenderedPageBreak/>
+    </w:p>
+    <w:p>
+      <w:pPr>
+        <w:rPr>
+          <w:rFonts w:asciiTheme="minorHAnsi" w:hAnsiTheme="minorHAnsi"/>
+        </w:rPr>
+      </w:pPr>
+    </w:p>
+    <w:p>
+      <w:pPr>
+        <w:pStyle w:val="ListParagraph"/>
+      </w:pPr>
+    </w:p>
+    <w:p>
+      <w:pPr>
+        <w:pStyle w:val="Heading2"/>
+      </w:pPr>
+      <w:r>
+        <w:t>Accuracy across the 4 networks :</w:t>
+      </w:r>
+    </w:p>
+    <w:tbl>
+      <w:tblPr>
+        <w:tblStyle w:val="TableGrid"/>
+        <w:tblW w:w="0" w:type="auto"/>
+        <w:tblLook w:val="04A0" w:firstRow="1" w:lastRow="0" w:firstColumn="1" w:lastColumn="0" w:noHBand="0" w:noVBand="1"/>
+      </w:tblPr>
+      <w:tblGrid>
+        <w:gridCol w:w="2254"/>
+        <w:gridCol w:w="2254"/>
+        <w:gridCol w:w="2254"/>
+        <w:gridCol w:w="2254"/>
+      </w:tblGrid>
+      <w:tr>
+        <w:tc>
+          <w:tcPr>
+            <w:tcW w:w="2254" w:type="dxa"/>
+          </w:tcPr>
+          <w:p>
+            <w:r>
+              <w:t>FaceModule1</w:t>
+            </w:r>
+          </w:p>
+        </w:tc>
+        <w:tc>
+          <w:tcPr>
+            <w:tcW w:w="2254" w:type="dxa"/>
+          </w:tcPr>
+          <w:p>
+            <w:r>
+              <w:t>FaceModule2</w:t>
+            </w:r>
+          </w:p>
+        </w:tc>
+        <w:tc>
+          <w:tcPr>
+            <w:tcW w:w="2254" w:type="dxa"/>
+          </w:tcPr>
+          <w:p>
+            <w:r>
+              <w:t>FaceModule3</w:t>
+            </w:r>
+          </w:p>
+        </w:tc>
+        <w:tc>
+          <w:tcPr>
+            <w:tcW w:w="2254" w:type="dxa"/>
+          </w:tcPr>
+          <w:p>
+            <w:r>
+              <w:t>FaceModule4</w:t>
+            </w:r>
+          </w:p>
+        </w:tc>
+      </w:tr>
+      <w:tr>
+        <w:tc>
+          <w:tcPr>
+            <w:tcW w:w="2254" w:type="dxa"/>
+          </w:tcPr>
+          <w:p>
+            <w:r>
+              <w:t>30%</w:t>
+            </w:r>
+          </w:p>
+        </w:tc>
+        <w:tc>
+          <w:tcPr>
+            <w:tcW w:w="2254" w:type="dxa"/>
+          </w:tcPr>
+          <w:p>
+            <w:r>
+              <w:t>45%</w:t>
+            </w:r>
+          </w:p>
+        </w:tc>
+        <w:tc>
+          <w:tcPr>
+            <w:tcW w:w="2254" w:type="dxa"/>
+          </w:tcPr>
+          <w:p>
+            <w:r>
+              <w:t>57%</w:t>
+            </w:r>
+          </w:p>
+        </w:tc>
+        <w:tc>
+          <w:tcPr>
+            <w:tcW w:w="2254" w:type="dxa"/>
+          </w:tcPr>
+          <w:p>
+            <w:r>
+              <w:t>57%</w:t>
+            </w:r>
+          </w:p>
+        </w:tc>
+      </w:tr>
+    </w:tbl>
+    <w:p>
+      <w:pPr>
+        <w:rPr>
+          <w:rFonts w:asciiTheme="minorHAnsi" w:hAnsiTheme="minorHAnsi"/>
+        </w:rPr>
+      </w:pPr>
+    </w:p>
+    <w:p>
+      <w:pPr>
+        <w:rPr>
+          <w:rFonts w:asciiTheme="minorHAnsi" w:hAnsiTheme="minorHAnsi"/>
+        </w:rPr>
+      </w:pPr>
+    </w:p>
+    <w:p>
+      <w:pPr>
+        <w:rPr>
+          <w:rFonts w:asciiTheme="minorHAnsi" w:hAnsiTheme="minorHAnsi"/>
+        </w:rPr>
+      </w:pPr>
+      <w:r>
+        <w:rPr>
+          <w:rFonts w:asciiTheme="minorHAnsi" w:hAnsiTheme="minorHAnsi"/>
+        </w:rPr>
         <w:t xml:space="preserve">Overall, batch normalization layers seem to be critical in improving accuracy. </w:t>
       </w:r>
       <w:r>
@@ -2773,7 +2951,7 @@
                     <pic:cNvPicPr/>
                   </pic:nvPicPr>
                   <pic:blipFill>
-                    <a:blip r:embed="rId25">
+                    <a:blip r:embed="rId26">
                       <a:extLst>
                         <a:ext uri="{28A0092B-C50C-407E-A947-70E740481C1C}">
                           <a14:useLocalDpi xmlns:a14="http://schemas.microsoft.com/office/drawing/2010/main" val="0"/>
@@ -2909,7 +3087,7 @@
                     <pic:cNvPicPr/>
                   </pic:nvPicPr>
                   <pic:blipFill>
-                    <a:blip r:embed="rId26">
+                    <a:blip r:embed="rId27">
                       <a:extLst>
                         <a:ext uri="{28A0092B-C50C-407E-A947-70E740481C1C}">
                           <a14:useLocalDpi xmlns:a14="http://schemas.microsoft.com/office/drawing/2010/main" val="0"/>
@@ -3004,7 +3182,39 @@
         <w:rPr>
           <w:rFonts w:asciiTheme="minorHAnsi" w:hAnsiTheme="minorHAnsi"/>
         </w:rPr>
-        <w:t xml:space="preserve">Though an overall accuracy of 57% may not seem like good performance, when looking at the various classes, there three specific classes that the networks struggle with (i.e. accuracy below ~80%):  Class 3 (‘Normal’), Class 5 (‘Sad’), and Class 10 (‘no glasses’).  Perhaps there are fine tuning methods that could be deployed so that the network can better identify the subtleties of these three categories.  </w:t>
+        <w:t xml:space="preserve">Though an overall accuracy of 57% may not seem like good performance, when looking at the various classes, there three specific classes that the networks struggle with (i.e. accuracy below ~80%):  Class </w:t>
+      </w:r>
+      <w:r>
+        <w:rPr>
+          <w:rFonts w:asciiTheme="minorHAnsi" w:hAnsiTheme="minorHAnsi"/>
+        </w:rPr>
+        <w:t>3</w:t>
+      </w:r>
+      <w:r>
+        <w:rPr>
+          <w:rFonts w:asciiTheme="minorHAnsi" w:hAnsiTheme="minorHAnsi"/>
+        </w:rPr>
+        <w:t xml:space="preserve"> (‘Normal’), Class </w:t>
+      </w:r>
+      <w:r>
+        <w:rPr>
+          <w:rFonts w:asciiTheme="minorHAnsi" w:hAnsiTheme="minorHAnsi"/>
+        </w:rPr>
+        <w:t>5</w:t>
+      </w:r>
+      <w:bookmarkStart w:id="0" w:name="_GoBack"/>
+      <w:bookmarkEnd w:id="0"/>
+      <w:r>
+        <w:rPr>
+          <w:rFonts w:asciiTheme="minorHAnsi" w:hAnsiTheme="minorHAnsi"/>
+        </w:rPr>
+        <w:t xml:space="preserve"> </w:t>
+      </w:r>
+      <w:r>
+        <w:rPr>
+          <w:rFonts w:asciiTheme="minorHAnsi" w:hAnsiTheme="minorHAnsi"/>
+        </w:rPr>
+        <w:t xml:space="preserve">(‘Sad’), and Class 10 (‘no glasses’).  Perhaps there are fine tuning methods that could be deployed so that the network can better identify the subtleties of these three categories.  </w:t>
       </w:r>
     </w:p>
     <w:p>
@@ -3078,7 +3288,7 @@
           <w:color w:val="000000"/>
         </w:rPr>
       </w:pPr>
-      <w:hyperlink r:id="rId27" w:history="1">
+      <w:hyperlink r:id="rId28" w:history="1">
         <w:r>
           <w:rPr>
             <w:rFonts w:asciiTheme="minorHAnsi" w:hAnsiTheme="minorHAnsi" w:cs="Arial"/>
@@ -3138,7 +3348,7 @@
         </w:rPr>
         <w:t xml:space="preserve"> - Flower Image Classification - </w:t>
       </w:r>
-      <w:hyperlink r:id="rId28" w:history="1">
+      <w:hyperlink r:id="rId29" w:history="1">
         <w:proofErr w:type="spellStart"/>
         <w:r>
           <w:rPr>
@@ -3238,7 +3448,7 @@
           <w:color w:val="000000"/>
         </w:rPr>
       </w:pPr>
-      <w:hyperlink r:id="rId29" w:history="1">
+      <w:hyperlink r:id="rId30" w:history="1">
         <w:r>
           <w:rPr>
             <w:rStyle w:val="Hyperlink"/>
@@ -3268,7 +3478,7 @@
           <w:color w:val="000000"/>
         </w:rPr>
       </w:pPr>
-      <w:hyperlink r:id="rId30" w:history="1">
+      <w:hyperlink r:id="rId31" w:history="1">
         <w:r>
           <w:rPr>
             <w:rStyle w:val="Hyperlink"/>
@@ -3307,7 +3517,7 @@
           <w:color w:val="000000"/>
         </w:rPr>
       </w:pPr>
-      <w:hyperlink r:id="rId31" w:history="1">
+      <w:hyperlink r:id="rId32" w:history="1">
         <w:r>
           <w:rPr>
             <w:rStyle w:val="Hyperlink"/>
@@ -3355,7 +3565,7 @@
           <w:rFonts w:asciiTheme="minorHAnsi" w:hAnsiTheme="minorHAnsi"/>
         </w:rPr>
       </w:pPr>
-      <w:hyperlink r:id="rId32" w:history="1">
+      <w:hyperlink r:id="rId33" w:history="1">
         <w:proofErr w:type="spellStart"/>
         <w:r>
           <w:rPr>
@@ -3387,7 +3597,7 @@
           <w:rFonts w:asciiTheme="minorHAnsi" w:hAnsiTheme="minorHAnsi"/>
         </w:rPr>
       </w:pPr>
-      <w:hyperlink r:id="rId33" w:history="1">
+      <w:hyperlink r:id="rId34" w:history="1">
         <w:r>
           <w:rPr>
             <w:rStyle w:val="Hyperlink"/>
@@ -3410,7 +3620,7 @@
           <w:rFonts w:asciiTheme="minorHAnsi" w:hAnsiTheme="minorHAnsi"/>
         </w:rPr>
       </w:pPr>
-      <w:hyperlink r:id="rId34" w:history="1">
+      <w:hyperlink r:id="rId35" w:history="1">
         <w:proofErr w:type="spellStart"/>
         <w:r>
           <w:rPr>
@@ -3473,8 +3683,8 @@
       </w:r>
     </w:p>
     <w:sectPr>
-      <w:footerReference w:type="even" r:id="rId35"/>
-      <w:footerReference w:type="default" r:id="rId36"/>
+      <w:footerReference w:type="even" r:id="rId36"/>
+      <w:footerReference w:type="default" r:id="rId37"/>
       <w:pgSz w:w="12240" w:h="15840"/>
       <w:pgMar w:top="1440" w:right="1440" w:bottom="1440" w:left="1440" w:header="720" w:footer="720" w:gutter="0"/>
       <w:cols w:space="720"/>
@@ -4163,6 +4373,29 @@
       <w:lang w:val="en"/>
     </w:rPr>
   </w:style>
+  <w:style w:type="paragraph" w:styleId="Heading2">
+    <w:name w:val="heading 2"/>
+    <w:basedOn w:val="Normal"/>
+    <w:next w:val="Normal"/>
+    <w:link w:val="Heading2Char"/>
+    <w:uiPriority w:val="9"/>
+    <w:unhideWhenUsed/>
+    <w:qFormat/>
+    <w:rsid w:val="004261C8"/>
+    <w:pPr>
+      <w:keepNext/>
+      <w:keepLines/>
+      <w:spacing w:before="40" w:line="259" w:lineRule="auto"/>
+      <w:outlineLvl w:val="1"/>
+    </w:pPr>
+    <w:rPr>
+      <w:rFonts w:asciiTheme="majorHAnsi" w:eastAsiaTheme="majorEastAsia" w:hAnsiTheme="majorHAnsi" w:cstheme="majorBidi"/>
+      <w:color w:val="2F5496" w:themeColor="accent1" w:themeShade="BF"/>
+      <w:sz w:val="26"/>
+      <w:szCs w:val="26"/>
+      <w:lang w:val="en-IN"/>
+    </w:rPr>
+  </w:style>
   <w:style w:type="character" w:default="1" w:styleId="DefaultParagraphFont">
     <w:name w:val="Default Paragraph Font"/>
     <w:uiPriority w:val="1"/>
@@ -4325,6 +4558,41 @@
       <w:color w:val="605E5C"/>
       <w:shd w:val="clear" w:color="auto" w:fill="E1DFDD"/>
     </w:rPr>
+  </w:style>
+  <w:style w:type="character" w:customStyle="1" w:styleId="Heading2Char">
+    <w:name w:val="Heading 2 Char"/>
+    <w:basedOn w:val="DefaultParagraphFont"/>
+    <w:link w:val="Heading2"/>
+    <w:uiPriority w:val="9"/>
+    <w:rsid w:val="004261C8"/>
+    <w:rPr>
+      <w:rFonts w:asciiTheme="majorHAnsi" w:eastAsiaTheme="majorEastAsia" w:hAnsiTheme="majorHAnsi" w:cstheme="majorBidi"/>
+      <w:color w:val="2F5496" w:themeColor="accent1" w:themeShade="BF"/>
+      <w:sz w:val="26"/>
+      <w:szCs w:val="26"/>
+      <w:lang w:val="en-IN"/>
+    </w:rPr>
+  </w:style>
+  <w:style w:type="table" w:styleId="TableGrid">
+    <w:name w:val="Table Grid"/>
+    <w:basedOn w:val="TableNormal"/>
+    <w:uiPriority w:val="39"/>
+    <w:rsid w:val="004261C8"/>
+    <w:rPr>
+      <w:sz w:val="22"/>
+      <w:szCs w:val="22"/>
+      <w:lang w:val="en-IN"/>
+    </w:rPr>
+    <w:tblPr>
+      <w:tblBorders>
+        <w:top w:val="single" w:sz="4" w:space="0" w:color="auto"/>
+        <w:left w:val="single" w:sz="4" w:space="0" w:color="auto"/>
+        <w:bottom w:val="single" w:sz="4" w:space="0" w:color="auto"/>
+        <w:right w:val="single" w:sz="4" w:space="0" w:color="auto"/>
+        <w:insideH w:val="single" w:sz="4" w:space="0" w:color="auto"/>
+        <w:insideV w:val="single" w:sz="4" w:space="0" w:color="auto"/>
+      </w:tblBorders>
+    </w:tblPr>
   </w:style>
 </w:styles>
 </file>
@@ -4622,4 +4890,16 @@
     </a:ext>
   </a:extLst>
 </a:theme>
+</file>
+
+<file path=customXml/item1.xml><?xml version="1.0" encoding="utf-8"?>
+<b:Sources xmlns:b="http://schemas.openxmlformats.org/officeDocument/2006/bibliography" xmlns="http://schemas.openxmlformats.org/officeDocument/2006/bibliography" SelectedStyle="/APASixthEditionOfficeOnline.xsl" StyleName="APA" Version="6"/>
+</file>
+
+<file path=customXml/itemProps1.xml><?xml version="1.0" encoding="utf-8"?>
+<ds:datastoreItem xmlns:ds="http://schemas.openxmlformats.org/officeDocument/2006/customXml" ds:itemID="{E96D0D95-674E-244A-B687-5146DC1E8B72}">
+  <ds:schemaRefs>
+    <ds:schemaRef ds:uri="http://schemas.openxmlformats.org/officeDocument/2006/bibliography"/>
+  </ds:schemaRefs>
+</ds:datastoreItem>
 </file>
</xml_diff>